<commit_message>
Full report. PLEASE READ Report_README
Small change, mentions partial fit after every step in result, and also the partial fit in the initialization of the ANN.
</commit_message>
<xml_diff>
--- a/report/Report.docx
+++ b/report/Report.docx
@@ -113,7 +113,6 @@
           <w:bCs/>
           <w:sz w:val="28"/>
           <w:szCs w:val="28"/>
-          <w:lang w:val="nb-NO"/>
         </w:rPr>
       </w:pPr>
       <w:r>
@@ -122,7 +121,6 @@
           <w:bCs/>
           <w:sz w:val="28"/>
           <w:szCs w:val="28"/>
-          <w:lang w:val="nb-NO"/>
         </w:rPr>
         <w:t>Problem Definition</w:t>
       </w:r>
@@ -192,13 +190,7 @@
         <w:t>We use multiple generations of many artificial neural networks. New generations are made using crossover and mutation algorithms</w:t>
       </w:r>
       <w:r>
-        <w:t xml:space="preserve"> and careful selection of parent networks. We must choose the parameters and method implementations that efficiently performs this generational evolutionary learning process. </w:t>
-      </w:r>
-      <w:r>
-        <w:t>Hopefully, the networks will increase in ability to play the game</w:t>
-      </w:r>
-      <w:r>
-        <w:t xml:space="preserve"> and the outcome will be a high-performance network.</w:t>
+        <w:t xml:space="preserve"> and careful selection of parent networks. We must choose the parameters and method implementations that efficiently performs this generational evolutionary learning process. Hopefully, the networks will increase in ability to play the game and the outcome will be a high-performance network.</w:t>
       </w:r>
     </w:p>
     <w:p>
@@ -809,7 +801,13 @@
         <w:pStyle w:val="NoSpacing"/>
       </w:pPr>
       <w:r>
-        <w:t xml:space="preserve">The ANN class is a subclass of the MLPClassifier SciKit-Learn class. In addition to the features of MLPClassifier, it also stores the parameters passed to it through an Entities object. It has methods for </w:t>
+        <w:t>The ANN class is a subclass of the MLPClassifier SciKit-Learn class. In addition to the features of MLPClassifier, it also stores the parameters passed to it through an Entities object.</w:t>
+      </w:r>
+      <w:r>
+        <w:t xml:space="preserve"> The MLPClassifier is partially trained using a random output from the CartPole environment.</w:t>
+      </w:r>
+      <w:r>
+        <w:t xml:space="preserve"> It has methods for </w:t>
       </w:r>
       <w:r>
         <w:t xml:space="preserve">returning its weights and biases, </w:t>
@@ -834,6 +832,9 @@
       </w:r>
       <w:r>
         <w:t xml:space="preserve"> also end if the network fails to keep the pole upright or the cart hits the boundaries.</w:t>
+      </w:r>
+      <w:r>
+        <w:t xml:space="preserve"> </w:t>
       </w:r>
     </w:p>
     <w:p>
@@ -1111,15 +1112,19 @@
       <w:r>
         <w:t xml:space="preserve"> We still decided to go with using one node because it is simpler. </w:t>
       </w:r>
-    </w:p>
-    <w:p>
-      <w:pPr>
-        <w:pStyle w:val="NoSpacing"/>
-        <w:rPr>
-          <w:rFonts w:eastAsiaTheme="minorEastAsia"/>
-        </w:rPr>
-      </w:pPr>
-      <w:r>
+      <w:r>
+        <w:t>We also noticed that doing a partial fit after every step was unnecessary and slow. It can be turned on with a parameter.</w:t>
+      </w:r>
+    </w:p>
+    <w:p>
+      <w:pPr>
+        <w:pStyle w:val="NoSpacing"/>
+        <w:rPr>
+          <w:rFonts w:eastAsiaTheme="minorEastAsia"/>
+        </w:rPr>
+      </w:pPr>
+      <w:r>
+        <w:lastRenderedPageBreak/>
         <w:t xml:space="preserve">The </w:t>
       </w:r>
       <w:r>
@@ -1150,11 +1155,7 @@
         <w:t>The mutation algorithm</w:t>
       </w:r>
       <w:r>
-        <w:t xml:space="preserve"> seems to have a bigger impact. This could be due to the small size of our network </w:t>
-      </w:r>
-      <w:r>
-        <w:lastRenderedPageBreak/>
-        <w:t xml:space="preserve">and the small number of coefficients to change. All the implemented mutation methods work, but the best result seems to be by adding a small number to the weight or bias that is to be mutated. This number is normally distributed </w:t>
+        <w:t xml:space="preserve"> seems to have a bigger impact. This could be due to the small size of our network and the small number of coefficients to change. All the implemented mutation methods work, but the best result seems to be by adding a small number to the weight or bias that is to be mutated. This number is normally distributed </w:t>
       </w:r>
       <m:oMath>
         <m:r>
@@ -1206,14 +1207,6 @@
     <w:p>
       <w:pPr>
         <w:pStyle w:val="NoSpacing"/>
-        <w:rPr>
-          <w:rFonts w:eastAsiaTheme="minorEastAsia"/>
-        </w:rPr>
-      </w:pPr>
-    </w:p>
-    <w:p>
-      <w:pPr>
-        <w:pStyle w:val="NoSpacing"/>
       </w:pPr>
       <w:r>
         <w:t>To</w:t>
@@ -1252,9 +1245,9 @@
           <w:noProof/>
         </w:rPr>
         <w:drawing>
-          <wp:inline distT="0" distB="0" distL="0" distR="0" wp14:anchorId="67531BF9" wp14:editId="64CF5CDD">
-            <wp:extent cx="4986170" cy="3324113"/>
-            <wp:effectExtent l="0" t="0" r="5080" b="0"/>
+          <wp:inline distT="0" distB="0" distL="0" distR="0" wp14:anchorId="67531BF9" wp14:editId="075833FE">
+            <wp:extent cx="4985385" cy="3180715"/>
+            <wp:effectExtent l="0" t="0" r="5715" b="635"/>
             <wp:docPr id="2" name="Picture 2"/>
             <wp:cNvGraphicFramePr>
               <a:graphicFrameLocks xmlns:a="http://schemas.openxmlformats.org/drawingml/2006/main" noChangeAspect="1"/>
@@ -1268,7 +1261,7 @@
                       <a:picLocks noChangeAspect="1" noChangeArrowheads="1"/>
                     </pic:cNvPicPr>
                   </pic:nvPicPr>
-                  <pic:blipFill>
+                  <pic:blipFill rotWithShape="1">
                     <a:blip r:embed="rId5">
                       <a:extLst>
                         <a:ext uri="{28A0092B-C50C-407E-A947-70E740481C1C}">
@@ -1276,15 +1269,13 @@
                         </a:ext>
                       </a:extLst>
                     </a:blip>
-                    <a:srcRect/>
-                    <a:stretch>
-                      <a:fillRect/>
-                    </a:stretch>
+                    <a:srcRect t="4299"/>
+                    <a:stretch/>
                   </pic:blipFill>
                   <pic:spPr bwMode="auto">
                     <a:xfrm>
                       <a:off x="0" y="0"/>
-                      <a:ext cx="5089430" cy="3392953"/>
+                      <a:ext cx="5089430" cy="3247096"/>
                     </a:xfrm>
                     <a:prstGeom prst="rect">
                       <a:avLst/>
@@ -1293,6 +1284,11 @@
                     <a:ln>
                       <a:noFill/>
                     </a:ln>
+                    <a:extLst>
+                      <a:ext uri="{53640926-AAD7-44D8-BBD7-CCE9431645EC}">
+                        <a14:shadowObscured xmlns:a14="http://schemas.microsoft.com/office/drawing/2010/main"/>
+                      </a:ext>
+                    </a:extLst>
                   </pic:spPr>
                 </pic:pic>
               </a:graphicData>
@@ -1425,6 +1421,24 @@
         <w:pStyle w:val="NoSpacing"/>
         <w:rPr>
           <w:rFonts w:eastAsiaTheme="minorEastAsia"/>
+          <w:i/>
+          <w:iCs/>
+        </w:rPr>
+      </w:pPr>
+      <w:r>
+        <w:rPr>
+          <w:rFonts w:eastAsiaTheme="minorEastAsia"/>
+          <w:i/>
+          <w:iCs/>
+        </w:rPr>
+        <w:t>No partial training after every step</w:t>
+      </w:r>
+    </w:p>
+    <w:p>
+      <w:pPr>
+        <w:pStyle w:val="NoSpacing"/>
+        <w:rPr>
+          <w:rFonts w:eastAsiaTheme="minorEastAsia"/>
         </w:rPr>
       </w:pPr>
     </w:p>
@@ -1503,8 +1517,6 @@
         </w:rPr>
         <w:t>Chakravorty</w:t>
       </w:r>
-      <w:bookmarkStart w:id="0" w:name="_GoBack"/>
-      <w:bookmarkEnd w:id="0"/>
       <w:r>
         <w:rPr>
           <w:rFonts w:eastAsiaTheme="minorEastAsia"/>
@@ -1594,19 +1606,13 @@
         <w:t>“</w:t>
       </w:r>
       <w:r>
-        <w:t>Mutation</w:t>
-      </w:r>
-      <w:r>
-        <w:t xml:space="preserve"> (genetic algorithm)</w:t>
+        <w:t>Mutation (genetic algorithm)</w:t>
       </w:r>
       <w:r>
         <w:t>”</w:t>
       </w:r>
       <w:r>
-        <w:t xml:space="preserve"> Wikipedia.org</w:t>
-      </w:r>
-      <w:r>
-        <w:t xml:space="preserve"> </w:t>
+        <w:t xml:space="preserve"> Wikipedia.org </w:t>
       </w:r>
       <w:hyperlink r:id="rId8" w:history="1">
         <w:r>
@@ -1626,7 +1632,12 @@
         </w:numPr>
       </w:pPr>
       <w:r>
-        <w:t xml:space="preserve">“Activation function” Wikipedia.org </w:t>
+        <w:t>“Activation function” Wi</w:t>
+      </w:r>
+      <w:bookmarkStart w:id="0" w:name="_GoBack"/>
+      <w:bookmarkEnd w:id="0"/>
+      <w:r>
+        <w:t xml:space="preserve">kipedia.org </w:t>
       </w:r>
       <w:hyperlink r:id="rId9" w:history="1">
         <w:r>
@@ -1636,11 +1647,6 @@
           <w:t>https://en.wikipedia.org/wiki/Activation_function</w:t>
         </w:r>
       </w:hyperlink>
-    </w:p>
-    <w:p>
-      <w:pPr>
-        <w:pStyle w:val="NoSpacing"/>
-      </w:pPr>
     </w:p>
     <w:sectPr>
       <w:pgSz w:w="11906" w:h="16838"/>
@@ -2128,6 +2134,7 @@
     <w:lsdException w:name="HTML Sample" w:semiHidden="1" w:unhideWhenUsed="1"/>
     <w:lsdException w:name="HTML Typewriter" w:semiHidden="1" w:unhideWhenUsed="1"/>
     <w:lsdException w:name="HTML Variable" w:semiHidden="1" w:unhideWhenUsed="1"/>
+    <w:lsdException w:name="Normal Table" w:semiHidden="1" w:unhideWhenUsed="1"/>
     <w:lsdException w:name="annotation subject" w:semiHidden="1" w:unhideWhenUsed="1"/>
     <w:lsdException w:name="No List" w:semiHidden="1" w:unhideWhenUsed="1"/>
     <w:lsdException w:name="Outline List 1" w:semiHidden="1" w:unhideWhenUsed="1"/>
@@ -2174,8 +2181,10 @@
     <w:lsdException w:name="Table Subtle 2" w:semiHidden="1" w:unhideWhenUsed="1"/>
     <w:lsdException w:name="Table Web 1" w:semiHidden="1" w:unhideWhenUsed="1"/>
     <w:lsdException w:name="Table Web 2" w:semiHidden="1" w:unhideWhenUsed="1"/>
+    <w:lsdException w:name="Table Web 3" w:semiHidden="1" w:unhideWhenUsed="1"/>
     <w:lsdException w:name="Balloon Text" w:semiHidden="1" w:unhideWhenUsed="1"/>
     <w:lsdException w:name="Table Grid" w:uiPriority="39"/>
+    <w:lsdException w:name="Table Theme" w:semiHidden="1" w:unhideWhenUsed="1"/>
     <w:lsdException w:name="Placeholder Text" w:semiHidden="1"/>
     <w:lsdException w:name="No Spacing" w:uiPriority="1" w:qFormat="1"/>
     <w:lsdException w:name="Light Shading" w:uiPriority="60"/>

</xml_diff>